<commit_message>
Completed Presentation.  Updated Report.
Ready to submit to Coursera
</commit_message>
<xml_diff>
--- a/Capstone Week 5 Report.docx
+++ b/Capstone Week 5 Report.docx
@@ -331,7 +331,8 @@
     <w:p>
       <w:pPr>
         <w:spacing w:after="0" w:line="276" w:lineRule="auto"/>
-        <w:jc w:val="right"/>
+        <w:ind w:left="4320" w:firstLine="720"/>
+        <w:jc w:val="center"/>
         <w:rPr>
           <w:color w:val="808080" w:themeColor="background1" w:themeShade="80"/>
           <w:sz w:val="16"/>
@@ -342,21 +343,12 @@
         <w:r>
           <w:rPr>
             <w:rStyle w:val="Hyperlink"/>
-            <w:color w:val="808080" w:themeColor="background1" w:themeShade="80"/>
             <w:sz w:val="16"/>
             <w:szCs w:val="16"/>
           </w:rPr>
           <w:t>https://commons.wikimedia.org/wiki/File:Seattle_Kerry_Park_Skyline.jpg</w:t>
         </w:r>
       </w:hyperlink>
-      <w:r>
-        <w:rPr>
-          <w:color w:val="808080" w:themeColor="background1" w:themeShade="80"/>
-          <w:sz w:val="16"/>
-          <w:szCs w:val="16"/>
-        </w:rPr>
-        <w:t xml:space="preserve"> </w:t>
-      </w:r>
     </w:p>
     <w:p>
       <w:pPr>
@@ -679,23 +671,7 @@
           <w:sz w:val="24"/>
           <w:szCs w:val="24"/>
         </w:rPr>
-        <w:t xml:space="preserve"> (salad, </w:t>
-      </w:r>
-      <w:proofErr w:type="gramStart"/>
-      <w:r>
-        <w:rPr>
-          <w:sz w:val="24"/>
-          <w:szCs w:val="24"/>
-        </w:rPr>
-        <w:t>rice</w:t>
-      </w:r>
-      <w:proofErr w:type="gramEnd"/>
-      <w:r>
-        <w:rPr>
-          <w:sz w:val="24"/>
-          <w:szCs w:val="24"/>
-        </w:rPr>
-        <w:t xml:space="preserve"> or quinoa), multiple protein sources</w:t>
+        <w:t xml:space="preserve"> (salad, rice or quinoa), multiple protein sources</w:t>
       </w:r>
       <w:r>
         <w:rPr>
@@ -2139,23 +2115,13 @@
         </w:rPr>
         <w:t xml:space="preserve">download </w:t>
       </w:r>
-      <w:proofErr w:type="gramStart"/>
-      <w:r>
-        <w:rPr>
-          <w:rFonts w:cstheme="minorHAnsi"/>
-          <w:sz w:val="24"/>
-          <w:szCs w:val="24"/>
-        </w:rPr>
-        <w:t>cross-walks</w:t>
-      </w:r>
-      <w:proofErr w:type="gramEnd"/>
-      <w:r>
-        <w:rPr>
-          <w:rFonts w:cstheme="minorHAnsi"/>
-          <w:sz w:val="24"/>
-          <w:szCs w:val="24"/>
-        </w:rPr>
-        <w:t xml:space="preserve"> Seattle Neighborhoods to zip</w:t>
+      <w:r>
+        <w:rPr>
+          <w:rFonts w:cstheme="minorHAnsi"/>
+          <w:sz w:val="24"/>
+          <w:szCs w:val="24"/>
+        </w:rPr>
+        <w:t>cross-walks Seattle Neighborhoods to zip</w:t>
       </w:r>
       <w:r>
         <w:rPr>
@@ -2328,25 +2294,7 @@
           <w:sz w:val="24"/>
           <w:szCs w:val="24"/>
         </w:rPr>
-        <w:t xml:space="preserve">.  </w:t>
-      </w:r>
-      <w:proofErr w:type="gramStart"/>
-      <w:r>
-        <w:rPr>
-          <w:rFonts w:cstheme="minorHAnsi"/>
-          <w:sz w:val="24"/>
-          <w:szCs w:val="24"/>
-        </w:rPr>
-        <w:t>Instead</w:t>
-      </w:r>
-      <w:proofErr w:type="gramEnd"/>
-      <w:r>
-        <w:rPr>
-          <w:rFonts w:cstheme="minorHAnsi"/>
-          <w:sz w:val="24"/>
-          <w:szCs w:val="24"/>
-        </w:rPr>
-        <w:t xml:space="preserve"> the simpler </w:t>
+        <w:t xml:space="preserve">.  Instead the simpler </w:t>
       </w:r>
       <w:proofErr w:type="spellStart"/>
       <w:r>
@@ -2523,25 +2471,7 @@
           <w:sz w:val="24"/>
           <w:szCs w:val="24"/>
         </w:rPr>
-        <w:t xml:space="preserve">, </w:t>
-      </w:r>
-      <w:proofErr w:type="gramStart"/>
-      <w:r>
-        <w:rPr>
-          <w:rFonts w:cstheme="minorHAnsi"/>
-          <w:sz w:val="24"/>
-          <w:szCs w:val="24"/>
-        </w:rPr>
-        <w:t>whether or not</w:t>
-      </w:r>
-      <w:proofErr w:type="gramEnd"/>
-      <w:r>
-        <w:rPr>
-          <w:rFonts w:cstheme="minorHAnsi"/>
-          <w:sz w:val="24"/>
-          <w:szCs w:val="24"/>
-        </w:rPr>
-        <w:t xml:space="preserve"> a Poke restaurant already exists, etc</w:t>
+        <w:t>, whether or not a Poke restaurant already exists, etc</w:t>
       </w:r>
       <w:r>
         <w:rPr>
@@ -2821,25 +2751,7 @@
           <w:sz w:val="24"/>
           <w:szCs w:val="24"/>
         </w:rPr>
-        <w:t xml:space="preserve">file was downloaded containing 42 rows and columns such as neighborhood name, urban type, acres, square miles, total population, ethnicity breakdown, median age, housing units, number of renters, number of </w:t>
-      </w:r>
-      <w:proofErr w:type="gramStart"/>
-      <w:r>
-        <w:rPr>
-          <w:rFonts w:cstheme="minorHAnsi"/>
-          <w:sz w:val="24"/>
-          <w:szCs w:val="24"/>
-        </w:rPr>
-        <w:t>home owners</w:t>
-      </w:r>
-      <w:proofErr w:type="gramEnd"/>
-      <w:r>
-        <w:rPr>
-          <w:rFonts w:cstheme="minorHAnsi"/>
-          <w:sz w:val="24"/>
-          <w:szCs w:val="24"/>
-        </w:rPr>
-        <w:t>, number of vacancies, etc.</w:t>
+        <w:t>file was downloaded containing 42 rows and columns such as neighborhood name, urban type, acres, square miles, total population, ethnicity breakdown, median age, housing units, number of renters, number of home owners, number of vacancies, etc.</w:t>
       </w:r>
       <w:r>
         <w:rPr>
@@ -2865,25 +2777,7 @@
           <w:sz w:val="24"/>
           <w:szCs w:val="24"/>
         </w:rPr>
-        <w:t xml:space="preserve">), but after the timebox was exceeded then a decision was made to </w:t>
-      </w:r>
-      <w:proofErr w:type="gramStart"/>
-      <w:r>
-        <w:rPr>
-          <w:rFonts w:cstheme="minorHAnsi"/>
-          <w:sz w:val="24"/>
-          <w:szCs w:val="24"/>
-        </w:rPr>
-        <w:t>simply manually download the CSV file</w:t>
-      </w:r>
-      <w:proofErr w:type="gramEnd"/>
-      <w:r>
-        <w:rPr>
-          <w:rFonts w:cstheme="minorHAnsi"/>
-          <w:sz w:val="24"/>
-          <w:szCs w:val="24"/>
-        </w:rPr>
-        <w:t>.</w:t>
+        <w:t>), but after the timebox was exceeded then a decision was made to simply manually download the CSV file.</w:t>
       </w:r>
     </w:p>
     <w:p>
@@ -3576,6 +3470,7 @@
       <w:r>
         <w:rPr>
           <w:rFonts w:cstheme="minorHAnsi"/>
+          <w:noProof/>
           <w:sz w:val="24"/>
           <w:szCs w:val="24"/>
         </w:rPr>
@@ -4175,6 +4070,7 @@
             <w:r>
               <w:rPr>
                 <w:rFonts w:cstheme="minorHAnsi"/>
+                <w:noProof/>
                 <w:sz w:val="24"/>
                 <w:szCs w:val="24"/>
               </w:rPr>
@@ -4494,6 +4390,7 @@
       <w:r>
         <w:rPr>
           <w:rFonts w:cstheme="minorHAnsi"/>
+          <w:noProof/>
         </w:rPr>
         <w:drawing>
           <wp:inline distT="0" distB="0" distL="0" distR="0" wp14:anchorId="3BAEED02" wp14:editId="019C7045">
@@ -4684,25 +4581,7 @@
           <w:sz w:val="24"/>
           <w:szCs w:val="24"/>
         </w:rPr>
-        <w:t xml:space="preserve">, the total population, and the number of </w:t>
-      </w:r>
-      <w:proofErr w:type="gramStart"/>
-      <w:r>
-        <w:rPr>
-          <w:rFonts w:cstheme="minorHAnsi"/>
-          <w:sz w:val="24"/>
-          <w:szCs w:val="24"/>
-        </w:rPr>
-        <w:t>owner</w:t>
-      </w:r>
-      <w:proofErr w:type="gramEnd"/>
-      <w:r>
-        <w:rPr>
-          <w:rFonts w:cstheme="minorHAnsi"/>
-          <w:sz w:val="24"/>
-          <w:szCs w:val="24"/>
-        </w:rPr>
-        <w:t xml:space="preserve"> occupied and renter occupied unit counts.  To cleanup this new </w:t>
+        <w:t xml:space="preserve">, the total population, and the number of owner occupied and renter occupied unit counts.  To cleanup this new </w:t>
       </w:r>
       <w:r>
         <w:rPr>
@@ -4957,6 +4836,7 @@
       <w:r>
         <w:rPr>
           <w:rFonts w:cstheme="minorHAnsi"/>
+          <w:noProof/>
           <w:sz w:val="24"/>
           <w:szCs w:val="24"/>
         </w:rPr>
@@ -5102,25 +4982,7 @@
           <w:sz w:val="24"/>
           <w:szCs w:val="24"/>
         </w:rPr>
-        <w:t xml:space="preserve">are merged </w:t>
-      </w:r>
-      <w:proofErr w:type="gramStart"/>
-      <w:r>
-        <w:rPr>
-          <w:rFonts w:cstheme="minorHAnsi"/>
-          <w:sz w:val="24"/>
-          <w:szCs w:val="24"/>
-        </w:rPr>
-        <w:t>in to</w:t>
-      </w:r>
-      <w:proofErr w:type="gramEnd"/>
-      <w:r>
-        <w:rPr>
-          <w:rFonts w:cstheme="minorHAnsi"/>
-          <w:sz w:val="24"/>
-          <w:szCs w:val="24"/>
-        </w:rPr>
-        <w:t xml:space="preserve"> the base data frame from the </w:t>
+        <w:t xml:space="preserve">are merged in to the base data frame from the </w:t>
       </w:r>
       <w:proofErr w:type="spellStart"/>
       <w:r>
@@ -5231,6 +5093,7 @@
       <w:r>
         <w:rPr>
           <w:rFonts w:cstheme="minorHAnsi"/>
+          <w:noProof/>
           <w:sz w:val="24"/>
           <w:szCs w:val="24"/>
         </w:rPr>
@@ -5483,6 +5346,7 @@
             <w:r>
               <w:rPr>
                 <w:rFonts w:cstheme="minorHAnsi"/>
+                <w:noProof/>
                 <w:sz w:val="24"/>
                 <w:szCs w:val="24"/>
               </w:rPr>
@@ -5594,6 +5458,7 @@
             <w:r>
               <w:rPr>
                 <w:rFonts w:cstheme="minorHAnsi"/>
+                <w:noProof/>
                 <w:sz w:val="24"/>
                 <w:szCs w:val="24"/>
               </w:rPr>
@@ -6135,6 +6000,7 @@
             <w:r>
               <w:rPr>
                 <w:rFonts w:cstheme="minorHAnsi"/>
+                <w:noProof/>
                 <w:sz w:val="24"/>
                 <w:szCs w:val="24"/>
               </w:rPr>
@@ -6236,23 +6102,7 @@
           <w:b/>
           <w:bCs/>
         </w:rPr>
-        <w:t xml:space="preserve"> API to Fetch Venues </w:t>
-      </w:r>
-      <w:proofErr w:type="gramStart"/>
-      <w:r>
-        <w:rPr>
-          <w:b/>
-          <w:bCs/>
-        </w:rPr>
-        <w:t>For</w:t>
-      </w:r>
-      <w:proofErr w:type="gramEnd"/>
-      <w:r>
-        <w:rPr>
-          <w:b/>
-          <w:bCs/>
-        </w:rPr>
-        <w:t xml:space="preserve"> Seattle Neighborhoods</w:t>
+        <w:t xml:space="preserve"> API to Fetch Venues For Seattle Neighborhoods</w:t>
       </w:r>
     </w:p>
     <w:tbl>
@@ -6423,6 +6273,7 @@
             <w:r>
               <w:rPr>
                 <w:rFonts w:cstheme="minorHAnsi"/>
+                <w:noProof/>
                 <w:sz w:val="24"/>
                 <w:szCs w:val="24"/>
               </w:rPr>
@@ -6658,25 +6509,7 @@
           <w:sz w:val="24"/>
           <w:szCs w:val="24"/>
         </w:rPr>
-        <w:t xml:space="preserve"> appends four additional columns for Venue (Name, Latitude, Longitude, and Category) as shown in Fig. 3.3.3.b.  Note that I originally passed in Borough and Neighborhood </w:t>
-      </w:r>
-      <w:proofErr w:type="gramStart"/>
-      <w:r>
-        <w:rPr>
-          <w:rFonts w:cstheme="minorHAnsi"/>
-          <w:sz w:val="24"/>
-          <w:szCs w:val="24"/>
-        </w:rPr>
-        <w:t>Name, but</w:t>
-      </w:r>
-      <w:proofErr w:type="gramEnd"/>
-      <w:r>
-        <w:rPr>
-          <w:rFonts w:cstheme="minorHAnsi"/>
-          <w:sz w:val="24"/>
-          <w:szCs w:val="24"/>
-        </w:rPr>
-        <w:t xml:space="preserve"> did not like the results downstream at the end with zip</w:t>
+        <w:t xml:space="preserve"> appends four additional columns for Venue (Name, Latitude, Longitude, and Category) as shown in Fig. 3.3.3.b.  Note that I originally passed in Borough and Neighborhood Name, but did not like the results downstream at the end with zip</w:t>
       </w:r>
       <w:r>
         <w:rPr>
@@ -6845,6 +6678,7 @@
       <w:r>
         <w:rPr>
           <w:rFonts w:cstheme="minorHAnsi"/>
+          <w:noProof/>
           <w:sz w:val="24"/>
           <w:szCs w:val="24"/>
         </w:rPr>
@@ -6944,6 +6778,7 @@
       <w:r>
         <w:rPr>
           <w:rFonts w:cstheme="minorHAnsi"/>
+          <w:noProof/>
           <w:sz w:val="24"/>
           <w:szCs w:val="24"/>
         </w:rPr>
@@ -7137,25 +6972,7 @@
           <w:sz w:val="24"/>
           <w:szCs w:val="24"/>
         </w:rPr>
-        <w:t xml:space="preserve">  Since this </w:t>
-      </w:r>
-      <w:proofErr w:type="gramStart"/>
-      <w:r>
-        <w:rPr>
-          <w:rFonts w:cstheme="minorHAnsi"/>
-          <w:sz w:val="24"/>
-          <w:szCs w:val="24"/>
-        </w:rPr>
-        <w:t>isn’t</w:t>
-      </w:r>
-      <w:proofErr w:type="gramEnd"/>
-      <w:r>
-        <w:rPr>
-          <w:rFonts w:cstheme="minorHAnsi"/>
-          <w:sz w:val="24"/>
-          <w:szCs w:val="24"/>
-        </w:rPr>
-        <w:t xml:space="preserve"> technically source data, and it can’t be requested until the source data was cleaned in Section 2, then we have to wrangle it here.</w:t>
+        <w:t xml:space="preserve">  Since this isn’t technically source data, and it can’t be requested until the source data was cleaned in Section 2, then we have to wrangle it here.</w:t>
       </w:r>
     </w:p>
     <w:p>
@@ -7348,25 +7165,7 @@
           <w:sz w:val="24"/>
           <w:szCs w:val="24"/>
         </w:rPr>
-        <w:t>(100) to walk the data and start either discarding rows that would clutter the research (</w:t>
-      </w:r>
-      <w:proofErr w:type="gramStart"/>
-      <w:r>
-        <w:rPr>
-          <w:rFonts w:cstheme="minorHAnsi"/>
-          <w:sz w:val="24"/>
-          <w:szCs w:val="24"/>
-        </w:rPr>
-        <w:t>don’t</w:t>
-      </w:r>
-      <w:proofErr w:type="gramEnd"/>
-      <w:r>
-        <w:rPr>
-          <w:rFonts w:cstheme="minorHAnsi"/>
-          <w:sz w:val="24"/>
-          <w:szCs w:val="24"/>
-        </w:rPr>
-        <w:t xml:space="preserve"> care about museums and shops and hotels and schools).  Our goal is to find clusters of other restaurants or food related businesses where there is not already a Poke restaurant existing.  So</w:t>
+        <w:t>(100) to walk the data and start either discarding rows that would clutter the research (don’t care about museums and shops and hotels and schools).  Our goal is to find clusters of other restaurants or food related businesses where there is not already a Poke restaurant existing.  So</w:t>
       </w:r>
       <w:r>
         <w:rPr>
@@ -7706,25 +7505,7 @@
           <w:sz w:val="24"/>
           <w:szCs w:val="24"/>
         </w:rPr>
-        <w:t xml:space="preserve"> below.  As the output tables and graphs got refined, </w:t>
-      </w:r>
-      <w:proofErr w:type="gramStart"/>
-      <w:r>
-        <w:rPr>
-          <w:rFonts w:cstheme="minorHAnsi"/>
-          <w:sz w:val="24"/>
-          <w:szCs w:val="24"/>
-        </w:rPr>
-        <w:t>I’d</w:t>
-      </w:r>
-      <w:proofErr w:type="gramEnd"/>
-      <w:r>
-        <w:rPr>
-          <w:rFonts w:cstheme="minorHAnsi"/>
-          <w:sz w:val="24"/>
-          <w:szCs w:val="24"/>
-        </w:rPr>
-        <w:t xml:space="preserve"> see more and more labels that were too long or should be grouped with other labels.  Creating both these as easily editable lists minimized copy-paste effort and risk.</w:t>
+        <w:t xml:space="preserve"> below.  As the output tables and graphs got refined, I’d see more and more labels that were too long or should be grouped with other labels.  Creating both these as easily editable lists minimized copy-paste effort and risk.</w:t>
       </w:r>
     </w:p>
     <w:p>
@@ -7797,6 +7578,7 @@
             <w:r>
               <w:rPr>
                 <w:rFonts w:cstheme="minorHAnsi"/>
+                <w:noProof/>
                 <w:sz w:val="24"/>
                 <w:szCs w:val="24"/>
               </w:rPr>
@@ -7918,6 +7700,7 @@
             <w:r>
               <w:rPr>
                 <w:rFonts w:cstheme="minorHAnsi"/>
+                <w:noProof/>
                 <w:sz w:val="24"/>
                 <w:szCs w:val="24"/>
               </w:rPr>
@@ -8217,25 +8000,7 @@
           <w:sz w:val="24"/>
           <w:szCs w:val="24"/>
         </w:rPr>
-        <w:t xml:space="preserve"> rows (grouped by zip code, one row each).  The Venue Category columns all remain, but the individual 1’s </w:t>
-      </w:r>
-      <w:proofErr w:type="gramStart"/>
-      <w:r>
-        <w:rPr>
-          <w:rFonts w:cstheme="minorHAnsi"/>
-          <w:sz w:val="24"/>
-          <w:szCs w:val="24"/>
-        </w:rPr>
-        <w:t>are</w:t>
-      </w:r>
-      <w:proofErr w:type="gramEnd"/>
-      <w:r>
-        <w:rPr>
-          <w:rFonts w:cstheme="minorHAnsi"/>
-          <w:sz w:val="24"/>
-          <w:szCs w:val="24"/>
-        </w:rPr>
-        <w:t xml:space="preserve"> all rolled up int means (percent frequency) per row.  This means in the example run below that </w:t>
+        <w:t xml:space="preserve"> rows (grouped by zip code, one row each).  The Venue Category columns all remain, but the individual 1’s are all rolled up int means (percent frequency) per row.  This means in the example run below that </w:t>
       </w:r>
       <w:r>
         <w:rPr>
@@ -8283,25 +8048,7 @@
           <w:sz w:val="24"/>
           <w:szCs w:val="24"/>
         </w:rPr>
-        <w:t xml:space="preserve">% Asian restaurants represented for all venues within a </w:t>
-      </w:r>
-      <w:proofErr w:type="gramStart"/>
-      <w:r>
-        <w:rPr>
-          <w:rFonts w:cstheme="minorHAnsi"/>
-          <w:sz w:val="24"/>
-          <w:szCs w:val="24"/>
-        </w:rPr>
-        <w:t>20 block</w:t>
-      </w:r>
-      <w:proofErr w:type="gramEnd"/>
-      <w:r>
-        <w:rPr>
-          <w:rFonts w:cstheme="minorHAnsi"/>
-          <w:sz w:val="24"/>
-          <w:szCs w:val="24"/>
-        </w:rPr>
-        <w:t xml:space="preserve"> radius of the zip code centroid (Fig. 3.3.5.b).</w:t>
+        <w:t>% Asian restaurants represented for all venues within a 20 block radius of the zip code centroid (Fig. 3.3.5.b).</w:t>
       </w:r>
     </w:p>
     <w:p>
@@ -8390,6 +8137,7 @@
       <w:r>
         <w:rPr>
           <w:rFonts w:cstheme="minorHAnsi"/>
+          <w:noProof/>
           <w:sz w:val="24"/>
           <w:szCs w:val="24"/>
         </w:rPr>
@@ -8490,9 +8238,8 @@
           <w:sz w:val="18"/>
           <w:szCs w:val="18"/>
         </w:rPr>
-        <w:t xml:space="preserve">Group </w:t>
-      </w:r>
-      <w:proofErr w:type="gramStart"/>
+        <w:t>Group By Zip Code Rolls Up to 2</w:t>
+      </w:r>
       <w:r>
         <w:rPr>
           <w:rFonts w:cstheme="minorHAnsi"/>
@@ -8501,9 +8248,8 @@
           <w:sz w:val="18"/>
           <w:szCs w:val="18"/>
         </w:rPr>
-        <w:t>By</w:t>
-      </w:r>
-      <w:proofErr w:type="gramEnd"/>
+        <w:t>9</w:t>
+      </w:r>
       <w:r>
         <w:rPr>
           <w:rFonts w:cstheme="minorHAnsi"/>
@@ -8512,7 +8258,7 @@
           <w:sz w:val="18"/>
           <w:szCs w:val="18"/>
         </w:rPr>
-        <w:t xml:space="preserve"> Zip Code Rolls Up to 2</w:t>
+        <w:t xml:space="preserve"> Rows, Columns no longer </w:t>
       </w:r>
       <w:r>
         <w:rPr>
@@ -8522,26 +8268,6 @@
           <w:sz w:val="18"/>
           <w:szCs w:val="18"/>
         </w:rPr>
-        <w:t>9</w:t>
-      </w:r>
-      <w:r>
-        <w:rPr>
-          <w:rFonts w:cstheme="minorHAnsi"/>
-          <w:b/>
-          <w:bCs/>
-          <w:sz w:val="18"/>
-          <w:szCs w:val="18"/>
-        </w:rPr>
-        <w:t xml:space="preserve"> Rows, Columns no longer </w:t>
-      </w:r>
-      <w:r>
-        <w:rPr>
-          <w:rFonts w:cstheme="minorHAnsi"/>
-          <w:b/>
-          <w:bCs/>
-          <w:sz w:val="18"/>
-          <w:szCs w:val="18"/>
-        </w:rPr>
         <w:t>0 or 1, but Frequency of Occurrence within the Group</w:t>
       </w:r>
     </w:p>
@@ -8558,6 +8284,7 @@
       <w:r>
         <w:rPr>
           <w:rFonts w:cstheme="minorHAnsi"/>
+          <w:noProof/>
           <w:sz w:val="24"/>
           <w:szCs w:val="24"/>
         </w:rPr>
@@ -8745,25 +8472,7 @@
                 <w:sz w:val="24"/>
                 <w:szCs w:val="24"/>
               </w:rPr>
-              <w:t xml:space="preserve"> venues).  This is extraordinarily useful during final analysis to know </w:t>
-            </w:r>
-            <w:proofErr w:type="gramStart"/>
-            <w:r>
-              <w:rPr>
-                <w:rFonts w:cstheme="minorHAnsi"/>
-                <w:sz w:val="24"/>
-                <w:szCs w:val="24"/>
-              </w:rPr>
-              <w:t>whether or not</w:t>
-            </w:r>
-            <w:proofErr w:type="gramEnd"/>
-            <w:r>
-              <w:rPr>
-                <w:rFonts w:cstheme="minorHAnsi"/>
-                <w:sz w:val="24"/>
-                <w:szCs w:val="24"/>
-              </w:rPr>
-              <w:t xml:space="preserve"> a proposed region already has a Poke Place.</w:t>
+              <w:t xml:space="preserve"> venues).  This is extraordinarily useful during final analysis to know whether or not a proposed region already has a Poke Place.</w:t>
             </w:r>
           </w:p>
           <w:p>
@@ -8977,6 +8686,7 @@
             <w:r>
               <w:rPr>
                 <w:rFonts w:cstheme="minorHAnsi"/>
+                <w:noProof/>
                 <w:sz w:val="24"/>
                 <w:szCs w:val="24"/>
               </w:rPr>
@@ -9121,6 +8831,7 @@
       <w:r>
         <w:rPr>
           <w:rFonts w:cstheme="minorHAnsi"/>
+          <w:noProof/>
           <w:sz w:val="24"/>
           <w:szCs w:val="24"/>
         </w:rPr>
@@ -9361,6 +9072,7 @@
       <w:r>
         <w:rPr>
           <w:rFonts w:cstheme="minorHAnsi"/>
+          <w:noProof/>
           <w:sz w:val="24"/>
           <w:szCs w:val="24"/>
         </w:rPr>
@@ -9468,6 +9180,7 @@
       <w:r>
         <w:rPr>
           <w:rFonts w:cstheme="minorHAnsi"/>
+          <w:noProof/>
           <w:sz w:val="24"/>
           <w:szCs w:val="24"/>
         </w:rPr>
@@ -9663,25 +9376,7 @@
           <w:sz w:val="24"/>
           <w:szCs w:val="24"/>
         </w:rPr>
-        <w:t xml:space="preserve">It was difficult to determine the hyperparameter “k”.  Initially, the default value of “3” seen in the course work and online examples was used.  However, that didn’t seem to break down into easily identifiable </w:t>
-      </w:r>
-      <w:proofErr w:type="gramStart"/>
-      <w:r>
-        <w:rPr>
-          <w:rFonts w:cstheme="minorHAnsi"/>
-          <w:sz w:val="24"/>
-          <w:szCs w:val="24"/>
-        </w:rPr>
-        <w:t>groups</w:t>
-      </w:r>
-      <w:proofErr w:type="gramEnd"/>
-      <w:r>
-        <w:rPr>
-          <w:rFonts w:cstheme="minorHAnsi"/>
-          <w:sz w:val="24"/>
-          <w:szCs w:val="24"/>
-        </w:rPr>
-        <w:t xml:space="preserve"> so we incremented to 4 and ultimately 5 clusters.  Each of the five clusters are discussed below making it easier to understand how the value k=5 was arrived at.</w:t>
+        <w:t>It was difficult to determine the hyperparameter “k”.  Initially, the default value of “3” seen in the course work and online examples was used.  However, that didn’t seem to break down into easily identifiable groups so we incremented to 4 and ultimately 5 clusters.  Each of the five clusters are discussed below making it easier to understand how the value k=5 was arrived at.</w:t>
       </w:r>
       <w:r>
         <w:rPr>
@@ -9836,6 +9531,7 @@
       <w:r>
         <w:rPr>
           <w:rFonts w:cstheme="minorHAnsi"/>
+          <w:noProof/>
           <w:sz w:val="24"/>
           <w:szCs w:val="24"/>
         </w:rPr>
@@ -9950,6 +9646,7 @@
       <w:r>
         <w:rPr>
           <w:rFonts w:cstheme="minorHAnsi"/>
+          <w:noProof/>
           <w:sz w:val="24"/>
           <w:szCs w:val="24"/>
         </w:rPr>
@@ -10210,6 +9907,7 @@
       <w:r>
         <w:rPr>
           <w:rFonts w:cstheme="minorHAnsi"/>
+          <w:noProof/>
           <w:sz w:val="24"/>
           <w:szCs w:val="24"/>
         </w:rPr>
@@ -10347,7 +10045,6 @@
                 <w:szCs w:val="24"/>
               </w:rPr>
             </w:pPr>
-            <w:proofErr w:type="gramStart"/>
             <w:r>
               <w:rPr>
                 <w:rFonts w:cstheme="minorHAnsi"/>
@@ -10362,16 +10059,15 @@
                 <w:sz w:val="24"/>
                 <w:szCs w:val="24"/>
               </w:rPr>
-              <w:t>gain</w:t>
-            </w:r>
-            <w:proofErr w:type="gramEnd"/>
+              <w:t xml:space="preserve">gain we </w:t>
+            </w:r>
             <w:r>
               <w:rPr>
                 <w:rFonts w:cstheme="minorHAnsi"/>
                 <w:sz w:val="24"/>
                 <w:szCs w:val="24"/>
               </w:rPr>
-              <w:t xml:space="preserve"> we </w:t>
+              <w:t>used</w:t>
             </w:r>
             <w:r>
               <w:rPr>
@@ -10379,7 +10075,7 @@
                 <w:sz w:val="24"/>
                 <w:szCs w:val="24"/>
               </w:rPr>
-              <w:t>used</w:t>
+              <w:t xml:space="preserve"> Folium to map the neighborhood data.  However, this time we also includ</w:t>
             </w:r>
             <w:r>
               <w:rPr>
@@ -10387,7 +10083,7 @@
                 <w:sz w:val="24"/>
                 <w:szCs w:val="24"/>
               </w:rPr>
-              <w:t xml:space="preserve"> Folium to map the neighborhood data.  However, this time we also includ</w:t>
+              <w:t>ed</w:t>
             </w:r>
             <w:r>
               <w:rPr>
@@ -10395,33 +10091,33 @@
                 <w:sz w:val="24"/>
                 <w:szCs w:val="24"/>
               </w:rPr>
-              <w:t>ed</w:t>
-            </w:r>
+              <w:t xml:space="preserve"> the </w:t>
+            </w:r>
+            <w:proofErr w:type="spellStart"/>
             <w:r>
               <w:rPr>
                 <w:rFonts w:cstheme="minorHAnsi"/>
                 <w:sz w:val="24"/>
                 <w:szCs w:val="24"/>
               </w:rPr>
-              <w:t xml:space="preserve"> the </w:t>
-            </w:r>
-            <w:proofErr w:type="spellStart"/>
+              <w:t>ClusterLabel</w:t>
+            </w:r>
+            <w:proofErr w:type="spellEnd"/>
             <w:r>
               <w:rPr>
                 <w:rFonts w:cstheme="minorHAnsi"/>
                 <w:sz w:val="24"/>
                 <w:szCs w:val="24"/>
               </w:rPr>
-              <w:t>ClusterLabel</w:t>
-            </w:r>
-            <w:proofErr w:type="spellEnd"/>
+              <w:t xml:space="preserve"> (0-5) which </w:t>
+            </w:r>
             <w:r>
               <w:rPr>
                 <w:rFonts w:cstheme="minorHAnsi"/>
                 <w:sz w:val="24"/>
                 <w:szCs w:val="24"/>
               </w:rPr>
-              <w:t xml:space="preserve"> (0-5) which </w:t>
+              <w:t>wa</w:t>
             </w:r>
             <w:r>
               <w:rPr>
@@ -10429,7 +10125,7 @@
                 <w:sz w:val="24"/>
                 <w:szCs w:val="24"/>
               </w:rPr>
-              <w:t>wa</w:t>
+              <w:t xml:space="preserve">s used to color the dots.  Notice in the resulting map </w:t>
             </w:r>
             <w:r>
               <w:rPr>
@@ -10437,7 +10133,7 @@
                 <w:sz w:val="24"/>
                 <w:szCs w:val="24"/>
               </w:rPr>
-              <w:t xml:space="preserve">s used to color the dots.  Notice in the resulting map </w:t>
+              <w:t>to the right</w:t>
             </w:r>
             <w:r>
               <w:rPr>
@@ -10445,7 +10141,7 @@
                 <w:sz w:val="24"/>
                 <w:szCs w:val="24"/>
               </w:rPr>
-              <w:t>to the right</w:t>
+              <w:t xml:space="preserve">   (Fig. </w:t>
             </w:r>
             <w:r>
               <w:rPr>
@@ -10453,7 +10149,7 @@
                 <w:sz w:val="24"/>
                 <w:szCs w:val="24"/>
               </w:rPr>
-              <w:t xml:space="preserve">   (Fig. </w:t>
+              <w:t>4.1</w:t>
             </w:r>
             <w:r>
               <w:rPr>
@@ -10461,7 +10157,7 @@
                 <w:sz w:val="24"/>
                 <w:szCs w:val="24"/>
               </w:rPr>
-              <w:t>4.1</w:t>
+              <w:t>) that the</w:t>
             </w:r>
             <w:r>
               <w:rPr>
@@ -10469,7 +10165,7 @@
                 <w:sz w:val="24"/>
                 <w:szCs w:val="24"/>
               </w:rPr>
-              <w:t>) that the</w:t>
+              <w:t xml:space="preserve">re are basically three clusters: (1) red </w:t>
             </w:r>
             <w:r>
               <w:rPr>
@@ -10477,7 +10173,7 @@
                 <w:sz w:val="24"/>
                 <w:szCs w:val="24"/>
               </w:rPr>
-              <w:t xml:space="preserve">re are basically three clusters: (1) red </w:t>
+              <w:t>dots</w:t>
             </w:r>
             <w:r>
               <w:rPr>
@@ -10485,23 +10181,7 @@
                 <w:sz w:val="24"/>
                 <w:szCs w:val="24"/>
               </w:rPr>
-              <w:t>dots</w:t>
-            </w:r>
-            <w:r>
-              <w:rPr>
-                <w:rFonts w:cstheme="minorHAnsi"/>
-                <w:sz w:val="24"/>
-                <w:szCs w:val="24"/>
-              </w:rPr>
-              <w:t xml:space="preserve"> </w:t>
-            </w:r>
-            <w:r>
-              <w:rPr>
-                <w:rFonts w:cstheme="minorHAnsi"/>
-                <w:sz w:val="24"/>
-                <w:szCs w:val="24"/>
-              </w:rPr>
-              <w:t>Downtown</w:t>
+              <w:t xml:space="preserve"> Downtown</w:t>
             </w:r>
             <w:r>
               <w:rPr>
@@ -10585,6 +10265,7 @@
             <w:r>
               <w:rPr>
                 <w:rFonts w:cstheme="minorHAnsi"/>
+                <w:noProof/>
                 <w:sz w:val="24"/>
                 <w:szCs w:val="24"/>
               </w:rPr>
@@ -10934,6 +10615,7 @@
       <w:r>
         <w:rPr>
           <w:rFonts w:cstheme="minorHAnsi"/>
+          <w:noProof/>
           <w:sz w:val="24"/>
           <w:szCs w:val="24"/>
         </w:rPr>
@@ -11062,43 +10744,23 @@
           <w:sz w:val="24"/>
           <w:szCs w:val="24"/>
         </w:rPr>
-        <w:t xml:space="preserve">In this cluster, every zip code has a Poke Restaurant; and they all rank 13th to 18th place out of the </w:t>
-      </w:r>
-      <w:proofErr w:type="spellStart"/>
-      <w:r>
-        <w:rPr>
-          <w:rFonts w:cstheme="minorHAnsi"/>
-          <w:sz w:val="24"/>
-          <w:szCs w:val="24"/>
-        </w:rPr>
-        <w:t>origina</w:t>
-      </w:r>
-      <w:proofErr w:type="spellEnd"/>
-      <w:r>
-        <w:rPr>
-          <w:rFonts w:cstheme="minorHAnsi"/>
-          <w:sz w:val="24"/>
-          <w:szCs w:val="24"/>
-        </w:rPr>
-        <w:t xml:space="preserve"> l278 categories. These markets are probably saturated unless the "client" has something unique to offer and compete on.  The Median age is 33-43.  The percent renters </w:t>
-      </w:r>
-      <w:proofErr w:type="gramStart"/>
-      <w:r>
-        <w:rPr>
-          <w:rFonts w:cstheme="minorHAnsi"/>
-          <w:sz w:val="24"/>
-          <w:szCs w:val="24"/>
-        </w:rPr>
-        <w:t>is</w:t>
-      </w:r>
-      <w:proofErr w:type="gramEnd"/>
-      <w:r>
-        <w:rPr>
-          <w:rFonts w:cstheme="minorHAnsi"/>
-          <w:sz w:val="24"/>
-          <w:szCs w:val="24"/>
-        </w:rPr>
-        <w:t xml:space="preserve"> high, ranging from 68% up to an astronomical 83%.</w:t>
+        <w:t>In this cluster, every zip code has a Poke Restaurant; and they all rank 13th to 18th place out of the original</w:t>
+      </w:r>
+      <w:r>
+        <w:rPr>
+          <w:rFonts w:cstheme="minorHAnsi"/>
+          <w:sz w:val="24"/>
+          <w:szCs w:val="24"/>
+        </w:rPr>
+        <w:t xml:space="preserve"> </w:t>
+      </w:r>
+      <w:r>
+        <w:rPr>
+          <w:rFonts w:cstheme="minorHAnsi"/>
+          <w:sz w:val="24"/>
+          <w:szCs w:val="24"/>
+        </w:rPr>
+        <w:t>278 categories. These markets are probably saturated unless the "client" has something unique to offer and compete on.  The Median age is 33-43.  The percent renters is high, ranging from 68% up to an astronomical 83%.</w:t>
       </w:r>
     </w:p>
     <w:p>
@@ -11168,43 +10830,23 @@
           <w:sz w:val="24"/>
           <w:szCs w:val="24"/>
         </w:rPr>
-        <w:t xml:space="preserve">In this cluster, there are (10) zip codes, and NOT ONE of them has a Poke Restaurant within 20 blocks!  The Median age is relatively young, ranging between 31 to 39.  The percent renters </w:t>
-      </w:r>
-      <w:proofErr w:type="gramStart"/>
-      <w:r>
-        <w:rPr>
-          <w:rFonts w:cstheme="minorHAnsi"/>
-          <w:sz w:val="24"/>
-          <w:szCs w:val="24"/>
-        </w:rPr>
-        <w:t>is</w:t>
-      </w:r>
-      <w:proofErr w:type="gramEnd"/>
-      <w:r>
-        <w:rPr>
-          <w:rFonts w:cstheme="minorHAnsi"/>
-          <w:sz w:val="24"/>
-          <w:szCs w:val="24"/>
-        </w:rPr>
-        <w:t xml:space="preserve"> generally in the 70's except for South Park and Crown Hill neighborhoods where ownership is surprisingly high -- of course we want to target the take-out crowd which tends to be renters.  Many of these </w:t>
-      </w:r>
-      <w:proofErr w:type="spellStart"/>
-      <w:r>
-        <w:rPr>
-          <w:rFonts w:cstheme="minorHAnsi"/>
-          <w:sz w:val="24"/>
-          <w:szCs w:val="24"/>
-        </w:rPr>
-        <w:t>zipcodes</w:t>
-      </w:r>
-      <w:proofErr w:type="spellEnd"/>
-      <w:r>
-        <w:rPr>
-          <w:rFonts w:cstheme="minorHAnsi"/>
-          <w:sz w:val="24"/>
-          <w:szCs w:val="24"/>
-        </w:rPr>
-        <w:t xml:space="preserve"> are good candidates for opening a Poke restaurant.  These are the Green Dots back on the map above for a reason!</w:t>
+        <w:t>In this cluster, there are (10) zip codes, and NOT ONE of them has a Poke Restaurant within 20 blocks!  The Median age is relatively young, ranging between 31 to 39.  The percent renters is generally in the 70's except for South Park and Crown Hill neighborhoods where ownership is surprisingly high -- of course we want to target the take-out crowd which tends to be renters.  Many of these zip</w:t>
+      </w:r>
+      <w:r>
+        <w:rPr>
+          <w:rFonts w:cstheme="minorHAnsi"/>
+          <w:sz w:val="24"/>
+          <w:szCs w:val="24"/>
+        </w:rPr>
+        <w:t xml:space="preserve"> </w:t>
+      </w:r>
+      <w:r>
+        <w:rPr>
+          <w:rFonts w:cstheme="minorHAnsi"/>
+          <w:sz w:val="24"/>
+          <w:szCs w:val="24"/>
+        </w:rPr>
+        <w:t>codes are good candidates for opening a Poke restaurant.  These are the Green Dots back on the map above for a reason!</w:t>
       </w:r>
     </w:p>
     <w:p>
@@ -11255,23 +10897,21 @@
           <w:b/>
           <w:bCs/>
         </w:rPr>
-        <w:t xml:space="preserve">Outlier #1 – Too Sparse…Only 1 </w:t>
-      </w:r>
-      <w:proofErr w:type="spellStart"/>
-      <w:r>
-        <w:rPr>
-          <w:b/>
-          <w:bCs/>
-        </w:rPr>
-        <w:t>Zipcode</w:t>
-      </w:r>
-      <w:proofErr w:type="spellEnd"/>
-      <w:r>
-        <w:rPr>
-          <w:b/>
-          <w:bCs/>
-        </w:rPr>
-        <w:t xml:space="preserve"> and 3 Venue Categories</w:t>
+        <w:t>Outlier #1 – Too Sparse…Only 1 Zip</w:t>
+      </w:r>
+      <w:r>
+        <w:rPr>
+          <w:b/>
+          <w:bCs/>
+        </w:rPr>
+        <w:t xml:space="preserve"> C</w:t>
+      </w:r>
+      <w:r>
+        <w:rPr>
+          <w:b/>
+          <w:bCs/>
+        </w:rPr>
+        <w:t>ode and 3 Venue Categories</w:t>
       </w:r>
       <w:r>
         <w:rPr>
@@ -11315,25 +10955,7 @@
           <w:sz w:val="24"/>
           <w:szCs w:val="24"/>
         </w:rPr>
-        <w:t xml:space="preserve"> in this cluster, and only 3 rankings for Venue Categories.  It does not have a Poke place nearby.  The median age is 35.  The percent renters </w:t>
-      </w:r>
-      <w:proofErr w:type="gramStart"/>
-      <w:r>
-        <w:rPr>
-          <w:rFonts w:cstheme="minorHAnsi"/>
-          <w:sz w:val="24"/>
-          <w:szCs w:val="24"/>
-        </w:rPr>
-        <w:t>is</w:t>
-      </w:r>
-      <w:proofErr w:type="gramEnd"/>
-      <w:r>
-        <w:rPr>
-          <w:rFonts w:cstheme="minorHAnsi"/>
-          <w:sz w:val="24"/>
-          <w:szCs w:val="24"/>
-        </w:rPr>
-        <w:t xml:space="preserve"> almost 75%.  There are Vietnamese and Mediterranean restaurants as well as Pizza places; but nothing else.  This is probably not a good location for an upscale Poke Place.</w:t>
+        <w:t xml:space="preserve"> in this cluster, and only 3 rankings for Venue Categories.  It does not have a Poke place nearby.  The median age is 35.  The percent renters is almost 75%.  There are Vietnamese and Mediterranean restaurants as well as Pizza places; but nothing else.  This is probably not a good location for an upscale Poke Place.</w:t>
       </w:r>
     </w:p>
     <w:p>
@@ -11418,25 +11040,23 @@
           <w:sz w:val="24"/>
           <w:szCs w:val="24"/>
         </w:rPr>
-        <w:t xml:space="preserve">there are (7) </w:t>
-      </w:r>
-      <w:proofErr w:type="spellStart"/>
-      <w:r>
-        <w:rPr>
-          <w:rFonts w:cstheme="minorHAnsi"/>
-          <w:sz w:val="24"/>
-          <w:szCs w:val="24"/>
-        </w:rPr>
-        <w:t>zipcodes</w:t>
-      </w:r>
-      <w:proofErr w:type="spellEnd"/>
-      <w:r>
-        <w:rPr>
-          <w:rFonts w:cstheme="minorHAnsi"/>
-          <w:sz w:val="24"/>
-          <w:szCs w:val="24"/>
-        </w:rPr>
-        <w:t xml:space="preserve"> and NOT ONE of them has a Poke Restaurant within 20 blocks!  The median age ranges from 28 (in the University District) up to 45 in Duwamish (manufacturer area).  The Rental percent ranges from a low of 59% in Westwood up to a super high 94% in the University District.  Pizza, Thai, Vietnamese, and Asian cuisine are the top restaurant related Venue Categories.</w:t>
+        <w:t>there are (7) zip</w:t>
+      </w:r>
+      <w:r>
+        <w:rPr>
+          <w:rFonts w:cstheme="minorHAnsi"/>
+          <w:sz w:val="24"/>
+          <w:szCs w:val="24"/>
+        </w:rPr>
+        <w:t xml:space="preserve"> </w:t>
+      </w:r>
+      <w:r>
+        <w:rPr>
+          <w:rFonts w:cstheme="minorHAnsi"/>
+          <w:sz w:val="24"/>
+          <w:szCs w:val="24"/>
+        </w:rPr>
+        <w:t>codes and NOT ONE of them has a Poke Restaurant within 20 blocks!  The median age ranges from 28 (in the University District) up to 45 in Duwamish (manufacturer area).  The Rental percent ranges from a low of 59% in Westwood up to a super high 94% in the University District.  Pizza, Thai, Vietnamese, and Asian cuisine are the top restaurant related Venue Categories.</w:t>
       </w:r>
     </w:p>
     <w:p>
@@ -11556,25 +11176,7 @@
           <w:sz w:val="24"/>
           <w:szCs w:val="24"/>
         </w:rPr>
-        <w:t xml:space="preserve"> in the cluster, and only 4 rankings for Venue Categories.  That means there are not very many restaurants in this area, but lots of homes and apartments.  There is not yet a Poke Place here, but there are Chinese, American, Vietnamese, Asian, and Seafood/Sushi restaurants here…but little else.  Although this might be a viable choice, Clusters 2 and 4 </w:t>
-      </w:r>
-      <w:proofErr w:type="gramStart"/>
-      <w:r>
-        <w:rPr>
-          <w:rFonts w:cstheme="minorHAnsi"/>
-          <w:sz w:val="24"/>
-          <w:szCs w:val="24"/>
-        </w:rPr>
-        <w:t>look</w:t>
-      </w:r>
-      <w:proofErr w:type="gramEnd"/>
-      <w:r>
-        <w:rPr>
-          <w:rFonts w:cstheme="minorHAnsi"/>
-          <w:sz w:val="24"/>
-          <w:szCs w:val="24"/>
-        </w:rPr>
-        <w:t xml:space="preserve"> far more promising where this might be a good special case with more analysis.</w:t>
+        <w:t xml:space="preserve"> in the cluster, and only 4 rankings for Venue Categories.  That means there are not very many restaurants in this area, but lots of homes and apartments.  There is not yet a Poke Place here, but there are Chinese, American, Vietnamese, Asian, and Seafood/Sushi restaurants here…but little else.  Although this might be a viable choice, Clusters 2 and 4 look far more promising where this might be a good special case with more analysis.</w:t>
       </w:r>
     </w:p>
     <w:p>
@@ -11706,25 +11308,7 @@
           <w:sz w:val="24"/>
           <w:szCs w:val="24"/>
         </w:rPr>
-        <w:t xml:space="preserve">best having all (10) zip codes absent of any Poke competition, yet has viable groups of restaurants near which to </w:t>
-      </w:r>
-      <w:proofErr w:type="gramStart"/>
-      <w:r>
-        <w:rPr>
-          <w:rFonts w:cstheme="minorHAnsi"/>
-          <w:sz w:val="24"/>
-          <w:szCs w:val="24"/>
-        </w:rPr>
-        <w:t>setup..</w:t>
-      </w:r>
-      <w:proofErr w:type="gramEnd"/>
-      <w:r>
-        <w:rPr>
-          <w:rFonts w:cstheme="minorHAnsi"/>
-          <w:sz w:val="24"/>
-          <w:szCs w:val="24"/>
-        </w:rPr>
-        <w:t xml:space="preserve">  </w:t>
+        <w:t xml:space="preserve">best having all (10) zip codes absent of any Poke competition, yet has viable groups of restaurants near which to setup..  </w:t>
       </w:r>
       <w:r>
         <w:rPr>
@@ -11742,25 +11326,7 @@
           <w:sz w:val="24"/>
           <w:szCs w:val="24"/>
         </w:rPr>
-        <w:t xml:space="preserve"> is similar having no Poke </w:t>
-      </w:r>
-      <w:proofErr w:type="gramStart"/>
-      <w:r>
-        <w:rPr>
-          <w:rFonts w:cstheme="minorHAnsi"/>
-          <w:sz w:val="24"/>
-          <w:szCs w:val="24"/>
-        </w:rPr>
-        <w:t>competition, but</w:t>
-      </w:r>
-      <w:proofErr w:type="gramEnd"/>
-      <w:r>
-        <w:rPr>
-          <w:rFonts w:cstheme="minorHAnsi"/>
-          <w:sz w:val="24"/>
-          <w:szCs w:val="24"/>
-        </w:rPr>
-        <w:t xml:space="preserve"> has fewer (7) available zip codes.  </w:t>
+        <w:t xml:space="preserve"> is similar having no Poke competition, but has fewer (7) available zip codes.  </w:t>
       </w:r>
       <w:r>
         <w:rPr>
@@ -11845,7 +11411,6 @@
         </w:rPr>
         <w:t xml:space="preserve">Regarding the question “is there market potential for another Poke Restaurant in Seattle?”, the answer is </w:t>
       </w:r>
-      <w:proofErr w:type="gramStart"/>
       <w:r>
         <w:rPr>
           <w:rFonts w:cstheme="minorHAnsi"/>
@@ -11860,16 +11425,7 @@
           <w:sz w:val="24"/>
           <w:szCs w:val="24"/>
         </w:rPr>
-        <w:t>Yes</w:t>
-      </w:r>
-      <w:proofErr w:type="gramEnd"/>
-      <w:r>
-        <w:rPr>
-          <w:rFonts w:cstheme="minorHAnsi"/>
-          <w:sz w:val="24"/>
-          <w:szCs w:val="24"/>
-        </w:rPr>
-        <w:t xml:space="preserve"> according to </w:t>
+        <w:t xml:space="preserve">Yes according to </w:t>
       </w:r>
       <w:r>
         <w:rPr>
@@ -12026,16 +11582,7 @@
           <w:sz w:val="24"/>
           <w:szCs w:val="24"/>
         </w:rPr>
-        <w:t xml:space="preserve">Regarding “what is the best location to open a new Poke restaurant in Seattle?”.  </w:t>
-      </w:r>
-      <w:proofErr w:type="gramStart"/>
-      <w:r>
-        <w:rPr>
-          <w:rFonts w:cstheme="minorHAnsi"/>
-          <w:sz w:val="24"/>
-          <w:szCs w:val="24"/>
-        </w:rPr>
-        <w:t>W</w:t>
+        <w:t>Regarding “what is the best location to open a new Poke restaurant in Seattle?”.  W</w:t>
       </w:r>
       <w:r>
         <w:rPr>
@@ -12051,16 +11598,7 @@
           <w:sz w:val="24"/>
           <w:szCs w:val="24"/>
         </w:rPr>
-        <w:t>ll</w:t>
-      </w:r>
-      <w:proofErr w:type="gramEnd"/>
-      <w:r>
-        <w:rPr>
-          <w:rFonts w:cstheme="minorHAnsi"/>
-          <w:sz w:val="24"/>
-          <w:szCs w:val="24"/>
-        </w:rPr>
-        <w:t xml:space="preserve"> it depends.  The best </w:t>
+        <w:t xml:space="preserve">ll it depends.  The best </w:t>
       </w:r>
       <w:r>
         <w:rPr>
@@ -12132,25 +11670,7 @@
           <w:sz w:val="24"/>
           <w:szCs w:val="24"/>
         </w:rPr>
-        <w:t xml:space="preserve">from Cluster #2, </w:t>
-      </w:r>
-      <w:proofErr w:type="gramStart"/>
-      <w:r>
-        <w:rPr>
-          <w:rFonts w:cstheme="minorHAnsi"/>
-          <w:sz w:val="24"/>
-          <w:szCs w:val="24"/>
-        </w:rPr>
-        <w:t>I’d</w:t>
-      </w:r>
-      <w:proofErr w:type="gramEnd"/>
-      <w:r>
-        <w:rPr>
-          <w:rFonts w:cstheme="minorHAnsi"/>
-          <w:sz w:val="24"/>
-          <w:szCs w:val="24"/>
-        </w:rPr>
-        <w:t xml:space="preserve"> recommend </w:t>
+        <w:t xml:space="preserve">from Cluster #2, I’d recommend </w:t>
       </w:r>
       <w:r>
         <w:rPr>
@@ -12236,18 +11756,16 @@
           <w:sz w:val="24"/>
           <w:szCs w:val="24"/>
         </w:rPr>
-        <w:t xml:space="preserve"> (Aurora North/</w:t>
-      </w:r>
-      <w:proofErr w:type="spellStart"/>
-      <w:r>
-        <w:rPr>
-          <w:rFonts w:cstheme="minorHAnsi"/>
-          <w:sz w:val="24"/>
-          <w:szCs w:val="24"/>
-        </w:rPr>
-        <w:t>Fremon</w:t>
-      </w:r>
-      <w:proofErr w:type="spellEnd"/>
+        <w:t xml:space="preserve"> (Aurora North/Fremon</w:t>
+      </w:r>
+      <w:r>
+        <w:rPr>
+          <w:rFonts w:cstheme="minorHAnsi"/>
+          <w:sz w:val="24"/>
+          <w:szCs w:val="24"/>
+        </w:rPr>
+        <w:t>t</w:t>
+      </w:r>
       <w:r>
         <w:rPr>
           <w:rFonts w:cstheme="minorHAnsi"/>
@@ -12539,25 +12057,7 @@
           <w:szCs w:val="24"/>
         </w:rPr>
         <w:lastRenderedPageBreak/>
-        <w:t xml:space="preserve">Note that the </w:t>
-      </w:r>
-      <w:proofErr w:type="gramStart"/>
-      <w:r>
-        <w:rPr>
-          <w:rFonts w:cstheme="minorHAnsi"/>
-          <w:sz w:val="24"/>
-          <w:szCs w:val="24"/>
-        </w:rPr>
-        <w:t>20 block</w:t>
-      </w:r>
-      <w:proofErr w:type="gramEnd"/>
-      <w:r>
-        <w:rPr>
-          <w:rFonts w:cstheme="minorHAnsi"/>
-          <w:sz w:val="24"/>
-          <w:szCs w:val="24"/>
-        </w:rPr>
-        <w:t xml:space="preserve"> radius (1,600 meters) may have left some gaps </w:t>
+        <w:t xml:space="preserve">Note that the 20 block radius (1,600 meters) may have left some gaps </w:t>
       </w:r>
       <w:r>
         <w:rPr>
@@ -12599,25 +12099,7 @@
           <w:sz w:val="24"/>
           <w:szCs w:val="24"/>
         </w:rPr>
-        <w:t xml:space="preserve"> venues in the analysis.  As such, a follow-up study could be conducted to double or even triple the radius.  Such a follow-up study would need to focus more on the outer less dense areas of Seattle </w:t>
-      </w:r>
-      <w:proofErr w:type="gramStart"/>
-      <w:r>
-        <w:rPr>
-          <w:rFonts w:cstheme="minorHAnsi"/>
-          <w:sz w:val="24"/>
-          <w:szCs w:val="24"/>
-        </w:rPr>
-        <w:t>so as to</w:t>
-      </w:r>
-      <w:proofErr w:type="gramEnd"/>
-      <w:r>
-        <w:rPr>
-          <w:rFonts w:cstheme="minorHAnsi"/>
-          <w:sz w:val="24"/>
-          <w:szCs w:val="24"/>
-        </w:rPr>
-        <w:t xml:space="preserve"> avoid overcounting the denser </w:t>
+        <w:t xml:space="preserve"> venues in the analysis.  As such, a follow-up study could be conducted to double or even triple the radius.  Such a follow-up study would need to focus more on the outer less dense areas of Seattle so as to avoid overcounting the denser </w:t>
       </w:r>
       <w:proofErr w:type="spellStart"/>
       <w:r>
@@ -12827,25 +12309,7 @@
           <w:sz w:val="24"/>
           <w:szCs w:val="24"/>
         </w:rPr>
-        <w:t xml:space="preserve"> Alternatively, perhaps </w:t>
-      </w:r>
-      <w:proofErr w:type="spellStart"/>
-      <w:r>
-        <w:rPr>
-          <w:rFonts w:cstheme="minorHAnsi"/>
-          <w:sz w:val="24"/>
-          <w:szCs w:val="24"/>
-        </w:rPr>
-        <w:t>the</w:t>
-      </w:r>
-      <w:proofErr w:type="spellEnd"/>
-      <w:r>
-        <w:rPr>
-          <w:rFonts w:cstheme="minorHAnsi"/>
-          <w:sz w:val="24"/>
-          <w:szCs w:val="24"/>
-        </w:rPr>
-        <w:t xml:space="preserve"> limit of 100 in that dense</w:t>
+        <w:t xml:space="preserve"> Alternatively, perhaps the limit of 100 in that dense</w:t>
       </w:r>
       <w:r>
         <w:rPr>

</xml_diff>